<commit_message>
feat: mise à jour du template Word pour intégrer l'en-tête
</commit_message>
<xml_diff>
--- a/template_cv_p.docx
+++ b/template_cv_p.docx
@@ -2036,13 +2036,109 @@
     <w:r>
       <w:rPr>
         <w:rFonts w:ascii="Termina" w:hAnsi="Termina" w:cs="Tahoma"/>
+        <w:sz w:val="20"/>
+        <w:szCs w:val="20"/>
+      </w:rPr>
+      <w:t>{{</w:t>
+    </w:r>
+    <w:r>
+      <w:rPr>
+        <w:rFonts w:ascii="Termina" w:hAnsi="Termina" w:cs="Tahoma"/>
         <w:b/>
         <w:bCs/>
         <w:color w:val="014970"/>
         <w:sz w:val="20"/>
         <w:szCs w:val="20"/>
       </w:rPr>
-      <w:t>TRI / AAAA</w:t>
+      <w:t>TRI</w:t>
+    </w:r>
+    <w:r>
+      <w:rPr>
+        <w:rFonts w:ascii="Termina" w:hAnsi="Termina" w:cs="Tahoma"/>
+        <w:b/>
+        <w:bCs/>
+        <w:color w:val="014970"/>
+        <w:sz w:val="20"/>
+        <w:szCs w:val="20"/>
+      </w:rPr>
+      <w:t>}}</w:t>
+    </w:r>
+    <w:r>
+      <w:rPr>
+        <w:rFonts w:ascii="Termina" w:hAnsi="Termina" w:cs="Tahoma"/>
+        <w:b/>
+        <w:bCs/>
+        <w:color w:val="014970"/>
+        <w:sz w:val="20"/>
+        <w:szCs w:val="20"/>
+      </w:rPr>
+      <w:t xml:space="preserve"> / </w:t>
+    </w:r>
+    <w:r>
+      <w:rPr>
+        <w:rFonts w:ascii="Termina" w:hAnsi="Termina" w:cs="Tahoma"/>
+        <w:b/>
+        <w:bCs/>
+        <w:color w:val="014970"/>
+        <w:sz w:val="20"/>
+        <w:szCs w:val="20"/>
+      </w:rPr>
+      <w:t>{{</w:t>
+    </w:r>
+    <w:r>
+      <w:rPr>
+        <w:rFonts w:ascii="Termina" w:hAnsi="Termina" w:cs="Tahoma"/>
+        <w:b/>
+        <w:bCs/>
+        <w:color w:val="014970"/>
+        <w:sz w:val="20"/>
+        <w:szCs w:val="20"/>
+      </w:rPr>
+      <w:t>A</w:t>
+    </w:r>
+    <w:r>
+      <w:rPr>
+        <w:rFonts w:ascii="Termina" w:hAnsi="Termina" w:cs="Tahoma"/>
+        <w:b/>
+        <w:bCs/>
+        <w:color w:val="014970"/>
+        <w:sz w:val="20"/>
+        <w:szCs w:val="20"/>
+      </w:rPr>
+      <w:t>N</w:t>
+    </w:r>
+    <w:r>
+      <w:rPr>
+        <w:rFonts w:ascii="Termina" w:hAnsi="Termina" w:cs="Tahoma"/>
+        <w:b/>
+        <w:bCs/>
+        <w:color w:val="014970"/>
+        <w:sz w:val="20"/>
+        <w:szCs w:val="20"/>
+      </w:rPr>
+      <w:t>N</w:t>
+    </w:r>
+    <w:r>
+      <w:rPr>
+        <w:rFonts w:ascii="Termina" w:hAnsi="Termina" w:cs="Tahoma"/>
+        <w:b/>
+        <w:bCs/>
+        <w:color w:val="014970"/>
+        <w:sz w:val="20"/>
+        <w:szCs w:val="20"/>
+      </w:rPr>
+      <w:t>EE</w:t>
+    </w:r>
+    <w:r>
+      <w:rPr>
+        <w:rFonts w:ascii="Termina" w:hAnsi="Termina" w:cs="Tahoma"/>
+        <w:b/>
+        <w:bCs/>
+        <w:color w:val="014970"/>
+        <w:sz w:val="20"/>
+        <w:szCs w:val="20"/>
+      </w:rPr>
+      <w:t>}}</w:t>
     </w:r>
   </w:p>
   <w:p>
@@ -2081,15 +2177,7 @@
         <w:sz w:val="20"/>
         <w:szCs w:val="20"/>
       </w:rPr>
-      <w:t>: Pr</w:t>
-    </w:r>
-    <w:r>
-      <w:rPr>
-        <w:rFonts w:ascii="Termina" w:hAnsi="Termina" w:cs="Termina"/>
-        <w:sz w:val="20"/>
-        <w:szCs w:val="20"/>
-      </w:rPr>
-      <w:t>é</w:t>
+      <w:t xml:space="preserve">: </w:t>
     </w:r>
     <w:r>
       <w:rPr>
@@ -2097,7 +2185,39 @@
         <w:sz w:val="20"/>
         <w:szCs w:val="20"/>
       </w:rPr>
-      <w:t>nom NOM</w:t>
+      <w:t>{{PRENOM}}</w:t>
+    </w:r>
+    <w:r>
+      <w:rPr>
+        <w:rFonts w:ascii="Termina" w:hAnsi="Termina" w:cs="Tahoma"/>
+        <w:sz w:val="20"/>
+        <w:szCs w:val="20"/>
+      </w:rPr>
+      <w:t xml:space="preserve"> </w:t>
+    </w:r>
+    <w:r>
+      <w:rPr>
+        <w:rFonts w:ascii="Termina" w:hAnsi="Termina" w:cs="Tahoma"/>
+        <w:sz w:val="20"/>
+        <w:szCs w:val="20"/>
+      </w:rPr>
+      <w:t>{{</w:t>
+    </w:r>
+    <w:r>
+      <w:rPr>
+        <w:rFonts w:ascii="Termina" w:hAnsi="Termina" w:cs="Tahoma"/>
+        <w:sz w:val="20"/>
+        <w:szCs w:val="20"/>
+      </w:rPr>
+      <w:t>NOM</w:t>
+    </w:r>
+    <w:r>
+      <w:rPr>
+        <w:rFonts w:ascii="Termina" w:hAnsi="Termina" w:cs="Tahoma"/>
+        <w:sz w:val="20"/>
+        <w:szCs w:val="20"/>
+      </w:rPr>
+      <w:t>}}</w:t>
     </w:r>
   </w:p>
   <w:p>
@@ -2120,7 +2240,23 @@
         <w:sz w:val="20"/>
         <w:szCs w:val="20"/>
       </w:rPr>
-      <w:t>06.00.00.00.00</w:t>
+      <w:t>{{</w:t>
+    </w:r>
+    <w:r>
+      <w:rPr>
+        <w:rFonts w:ascii="Termina" w:hAnsi="Termina" w:cs="Tahoma"/>
+        <w:sz w:val="20"/>
+        <w:szCs w:val="20"/>
+      </w:rPr>
+      <w:t>TELEPHONE</w:t>
+    </w:r>
+    <w:r>
+      <w:rPr>
+        <w:rFonts w:ascii="Termina" w:hAnsi="Termina" w:cs="Tahoma"/>
+        <w:sz w:val="20"/>
+        <w:szCs w:val="20"/>
+      </w:rPr>
+      <w:t>}}</w:t>
     </w:r>
   </w:p>
   <w:p>
@@ -2143,7 +2279,7 @@
         <w:sz w:val="20"/>
         <w:szCs w:val="20"/>
       </w:rPr>
-      <w:t>Prenom.nom@parlym.com</w:t>
+      <w:t>{{EMAIL}}</w:t>
     </w:r>
   </w:p>
 </w:hdr>
@@ -2212,7 +2348,7 @@
         <v:path o:extrusionok="f" gradientshapeok="t" o:connecttype="rect"/>
         <o:lock v:ext="edit" aspectratio="t"/>
       </v:shapetype>
-      <v:shape id="_x0000_i1146" type="#_x0000_t75" style="width:15.6pt;height:13.8pt" o:bullet="t">
+      <v:shape id="_x0000_i1081" type="#_x0000_t75" style="width:15.7pt;height:13.85pt" o:bullet="t">
         <v:imagedata r:id="rId1" o:title="BD21337_"/>
       </v:shape>
     </w:pict>
@@ -3702,6 +3838,7 @@
   <w:style w:type="character" w:default="1" w:styleId="Policepardfaut">
     <w:name w:val="Default Paragraph Font"/>
     <w:uiPriority w:val="1"/>
+    <w:semiHidden/>
     <w:unhideWhenUsed/>
   </w:style>
   <w:style w:type="table" w:default="1" w:styleId="TableauNormal">

</xml_diff>

<commit_message>
correction pour nouvelle méthode d'extraction
</commit_message>
<xml_diff>
--- a/template_cv_p.docx
+++ b/template_cv_p.docx
@@ -291,12 +291,17 @@
       <w:r>
         <w:t>{{</w:t>
       </w:r>
+      <w:proofErr w:type="spellStart"/>
       <w:r>
         <w:t>Projets</w:t>
       </w:r>
       <w:r>
-        <w:t xml:space="preserve"> effectués</w:t>
-      </w:r>
+        <w:t>_</w:t>
+      </w:r>
+      <w:r>
+        <w:t>effectués</w:t>
+      </w:r>
+      <w:proofErr w:type="spellEnd"/>
       <w:r>
         <w:t>}}</w:t>
       </w:r>
@@ -523,12 +528,20 @@
       <w:r>
         <w:t>{{</w:t>
       </w:r>
-      <w:r>
-        <w:t>Formations complémentaire</w:t>
+      <w:proofErr w:type="spellStart"/>
+      <w:r>
+        <w:t>Formations</w:t>
+      </w:r>
+      <w:r>
+        <w:t>_</w:t>
+      </w:r>
+      <w:r>
+        <w:t>complémentaire</w:t>
       </w:r>
       <w:r>
         <w:t>s</w:t>
       </w:r>
+      <w:proofErr w:type="spellEnd"/>
       <w:r>
         <w:t>}}</w:t>
       </w:r>
@@ -2348,7 +2361,7 @@
         <v:path o:extrusionok="f" gradientshapeok="t" o:connecttype="rect"/>
         <o:lock v:ext="edit" aspectratio="t"/>
       </v:shapetype>
-      <v:shape id="_x0000_i1081" type="#_x0000_t75" style="width:15.7pt;height:13.85pt" o:bullet="t">
+      <v:shape id="_x0000_i1032" type="#_x0000_t75" style="width:15.6pt;height:13.8pt" o:bullet="t">
         <v:imagedata r:id="rId1" o:title="BD21337_"/>
       </v:shape>
     </w:pict>

</xml_diff>